<commit_message>
Added details to instructions
</commit_message>
<xml_diff>
--- a/IndividualCoursework/individualcourseworkinstructions.docx
+++ b/IndividualCoursework/individualcourseworkinstructions.docx
@@ -2,7 +2,7 @@
 <file path=word/document.xml><?xml version="1.0" encoding="utf-8"?>
 <w:document xmlns:w="http://schemas.openxmlformats.org/wordprocessingml/2006/main" xmlns:m="http://schemas.openxmlformats.org/officeDocument/2006/math" xmlns:r="http://schemas.openxmlformats.org/officeDocument/2006/relationships" xmlns:o="urn:schemas-microsoft-com:office:office" xmlns:v="urn:schemas-microsoft-com:vml" xmlns:w10="urn:schemas-microsoft-com:office:word" xmlns:a="http://schemas.openxmlformats.org/drawingml/2006/main" xmlns:pic="http://schemas.openxmlformats.org/drawingml/2006/picture" xmlns:wp="http://schemas.openxmlformats.org/drawingml/2006/wordprocessingDrawing">
   <w:body>
-    <w:bookmarkStart w:id="21" w:name="computing-for-mathematics-individual-coursework"/>
+    <w:bookmarkStart w:id="computing-for-mathematics-individual-coursework" w:name="computing-for-mathematics-individual-coursework"/>
     <w:p>
       <w:pPr>
         <w:pStyle w:val="Heading1"/>
@@ -11,8 +11,8 @@
         <w:t xml:space="preserve">Computing for Mathematics: individual coursework</w:t>
       </w:r>
     </w:p>
-    <w:bookmarkEnd w:id="21"/>
-    <w:bookmarkStart w:id="22" w:name="instructions"/>
+    <w:bookmarkEnd w:id="computing-for-mathematics-individual-coursework"/>
+    <w:bookmarkStart w:id="instructions" w:name="instructions"/>
     <w:p>
       <w:pPr>
         <w:pStyle w:val="Heading2"/>
@@ -21,10 +21,10 @@
         <w:t xml:space="preserve">Instructions</w:t>
       </w:r>
     </w:p>
-    <w:bookmarkEnd w:id="22"/>
-    <w:p>
-      <w:r>
-        <w:t xml:space="preserve">Write a 3 page report on a mathematical topic. Your report is to be written in LaTeX and must use aspects of programming (Python and/or Sage) to illustrate the particular topic.</w:t>
+    <w:bookmarkEnd w:id="instructions"/>
+    <w:p>
+      <w:r>
+        <w:t xml:space="preserve">Write a 3 page report on a mathematical topic. Consider the target audience of your report to be first year mathematics students wanting to learn about a given topic. Your report is to be written in LaTeX and must use aspects of programming (Python and/or Sage) to illustrate the particular topic.</w:t>
       </w:r>
     </w:p>
     <w:p>
@@ -32,7 +32,7 @@
         <w:rPr>
           <w:i/>
         </w:rPr>
-        <w:t xml:space="preserve">You are encouraged to choose a topic</w:t>
+        <w:t xml:space="preserve">You are encouraged to choose your own topic</w:t>
       </w:r>
       <w:r>
         <w:t xml:space="preserve">, if you do so I recommend checking with me (Vince Knight) that the topic is appropriate. If you are unable to choose a topic select one from the following:</w:t>
@@ -82,7 +82,7 @@
         <w:t xml:space="preserve">Random events in probability.</w:t>
       </w:r>
     </w:p>
-    <w:bookmarkStart w:id="23" w:name="marking-scheme"/>
+    <w:bookmarkStart w:id="marking-scheme" w:name="marking-scheme"/>
     <w:p>
       <w:pPr>
         <w:pStyle w:val="Heading2"/>
@@ -91,7 +91,7 @@
         <w:t xml:space="preserve">Marking scheme</w:t>
       </w:r>
     </w:p>
-    <w:bookmarkEnd w:id="23"/>
+    <w:bookmarkEnd w:id="marking-scheme"/>
     <w:p>
       <w:r>
         <w:t xml:space="preserve">The following marking scheme will be applied:</w:t>
@@ -153,7 +153,7 @@
     <w:p>
       <w:pPr>
         <w:numPr>
-          <w:numId w:val="3"/>
+          <w:numId w:val="4"/>
           <w:ilvl w:val="0"/>
         </w:numPr>
       </w:pPr>
@@ -206,7 +206,7 @@
     <w:p>
       <w:pPr>
         <w:numPr>
-          <w:numId w:val="3"/>
+          <w:numId w:val="5"/>
           <w:ilvl w:val="0"/>
         </w:numPr>
       </w:pPr>
@@ -256,7 +256,7 @@
         <w:t xml:space="preserve">90%: The work is clear, well written with excellent quality graphs and images with no grammatical and spelling mistakes.</w:t>
       </w:r>
     </w:p>
-    <w:bookmarkStart w:id="24" w:name="example"/>
+    <w:bookmarkStart w:id="example" w:name="example"/>
     <w:p>
       <w:pPr>
         <w:pStyle w:val="Heading2"/>
@@ -265,7 +265,7 @@
         <w:t xml:space="preserve">Example</w:t>
       </w:r>
     </w:p>
-    <w:bookmarkEnd w:id="24"/>
+    <w:bookmarkEnd w:id="example"/>
     <w:p>
       <w:r>
         <w:t xml:space="preserve">A model solution is available</w:t>
@@ -273,10 +273,10 @@
       <w:r>
         <w:t xml:space="preserve"> </w:t>
       </w:r>
-      <w:hyperlink r:id="rId25">
+      <w:hyperlink r:id="link0">
         <w:r>
           <w:rPr>
-            <w:rStyle w:val="Link"/>
+            <w:rStyle w:val="Hyperlink"/>
           </w:rPr>
           <w:t xml:space="preserve">here</w:t>
         </w:r>
@@ -292,10 +292,10 @@
       <w:r>
         <w:t xml:space="preserve"> </w:t>
       </w:r>
-      <w:hyperlink r:id="rId25">
+      <w:hyperlink r:id="link0">
         <w:r>
           <w:rPr>
-            <w:rStyle w:val="Link"/>
+            <w:rStyle w:val="Hyperlink"/>
           </w:rPr>
           <w:t xml:space="preserve">here</w:t>
         </w:r>
@@ -306,16 +306,11 @@
     </w:p>
   </w:body>
 </w:document>
-</file>
-
-<file path=word/footnotes.xml><?xml version="1.0" encoding="utf-8"?>
-<w:footnotes xmlns:w="http://schemas.openxmlformats.org/wordprocessingml/2006/main" xmlns:m="http://schemas.openxmlformats.org/officeDocument/2006/math" xmlns:r="http://schemas.openxmlformats.org/officeDocument/2006/relationships" xmlns:o="urn:schemas-microsoft-com:office:office" xmlns:v="urn:schemas-microsoft-com:vml" xmlns:w10="urn:schemas-microsoft-com:office:word" xmlns:a="http://schemas.openxmlformats.org/drawingml/2006/main" xmlns:pic="http://schemas.openxmlformats.org/drawingml/2006/picture" xmlns:wp="http://schemas.openxmlformats.org/drawingml/2006/wordprocessingDrawing"/>
 </file>
 
 <file path=word/numbering.xml><?xml version="1.0" encoding="utf-8"?>
 <w:numbering xmlns:w="http://schemas.openxmlformats.org/wordprocessingml/2006/main">
   <w:abstractNum w:abstractNumId="0">
-    <w:nsid w:val="a87e3101"/>
     <w:multiLevelType w:val="multilevel"/>
     <w:lvl w:ilvl="0">
       <w:numFmt w:val="bullet"/>
@@ -396,7 +391,6 @@
     </w:lvl>
   </w:abstractNum>
   <w:abstractNum w:abstractNumId="2">
-    <w:nsid w:val="5235a2a0"/>
     <w:multiLevelType w:val="multilevel"/>
     <w:lvl w:ilvl="0">
       <w:numFmt w:val="bullet"/>
@@ -741,8 +735,8 @@
       <w:i/>
     </w:rPr>
   </w:style>
-  <w:style w:type="paragraph" w:styleId="ImageCaption">
-    <w:name w:val="Image Caption"/>
+  <w:style w:type="paragraph" w:styleId="PictureCaption">
+    <w:name w:val="Picture Caption"/>
     <w:basedOn w:val="Normal"/>
     <w:link w:val="BodyTextChar"/>
     <w:pPr>
@@ -765,15 +759,15 @@
       <w:sz w:val="22"/>
     </w:rPr>
   </w:style>
-  <w:style w:type="character" w:customStyle="1" w:styleId="FootnoteRef">
-    <w:name w:val="Footnote Ref"/>
+  <w:style w:type="character" w:customStyle="1" w:styleId="FootnoteReference">
+    <w:name w:val="Footnote Reference"/>
     <w:basedOn w:val="BodyTextChar"/>
     <w:rPr>
       <w:vertAlign w:val="superscript"/>
     </w:rPr>
   </w:style>
-  <w:style w:type="character" w:customStyle="1" w:styleId="Link">
-    <w:name w:val="Link"/>
+  <w:style w:type="character" w:customStyle="1" w:styleId="Hyperlink">
+    <w:name w:val="Hyperlink"/>
     <w:basedOn w:val="BodyTextChar"/>
     <w:rPr>
       <w:color w:val="4F81BD" w:themeColor="accent1"/>

</xml_diff>

<commit_message>
added link to marked hw
</commit_message>
<xml_diff>
--- a/IndividualCoursework/individualcourseworkinstructions.docx
+++ b/IndividualCoursework/individualcourseworkinstructions.docx
@@ -80,6 +80,11 @@
       </w:pPr>
       <w:r>
         <w:t xml:space="preserve">Random events in probability.</w:t>
+      </w:r>
+    </w:p>
+    <w:p>
+      <w:r>
+        <w:t xml:space="preserve">You are encouraged to include the code used as an appendix (if you use Sage, including a link to a published sheet is appropriate).</w:t>
       </w:r>
     </w:p>
     <w:bookmarkStart w:id="marking-scheme" w:name="marking-scheme"/>
@@ -292,7 +297,7 @@
       <w:r>
         <w:t xml:space="preserve"> </w:t>
       </w:r>
-      <w:hyperlink r:id="link0">
+      <w:hyperlink r:id="link1">
         <w:r>
           <w:rPr>
             <w:rStyle w:val="Hyperlink"/>

</xml_diff>

<commit_message>
added submission details to cw
</commit_message>
<xml_diff>
--- a/IndividualCoursework/individualcourseworkinstructions.docx
+++ b/IndividualCoursework/individualcourseworkinstructions.docx
@@ -423,7 +423,22 @@
         <w:t xml:space="preserve">YOUR STUDENT NUMBER</w:t>
       </w:r>
       <w:r>
-        <w:t xml:space="preserve">). Place this folder in the directory named: `` in the Shared Drive.</w:t>
+        <w:t xml:space="preserve">). Place this folder in the directory named:</w:t>
+      </w:r>
+      <w:r>
+        <w:t xml:space="preserve"> </w:t>
+      </w:r>
+      <w:r>
+        <w:rPr>
+          <w:rStyle w:val="VerbatimChar"/>
+        </w:rPr>
+        <w:t xml:space="preserve">MA1003 Coursework</w:t>
+      </w:r>
+      <w:r>
+        <w:t xml:space="preserve"> </w:t>
+      </w:r>
+      <w:r>
+        <w:t xml:space="preserve">in the Shared Drive.</w:t>
       </w:r>
       <w:r>
         <w:t xml:space="preserve"> </w:t>

</xml_diff>